<commit_message>
Regeln geändert und in der Spielbeschreibung angepasst.
Former-commit-id: 83ea41aa4c39be9b1cac41cbf4d918586f088f31
</commit_message>
<xml_diff>
--- a/documents/Meilensteine/Meilenstein V/BachelorsChase_Handbuch.docx
+++ b/documents/Meilensteine/Meilenstein V/BachelorsChase_Handbuch.docx
@@ -3149,7 +3149,31 @@
         <w:rPr>
           <w:rFonts w:ascii="Times New Roman" w:hAnsi="Times New Roman" w:cs="Times New Roman"/>
         </w:rPr>
-        <w:t xml:space="preserve">Jeder Spieler hat ein Konto, das zu Beginn der ersten Runde noch leer ist. Nachdem ein Spieler 180 KP erhält 360 </w:t>
+        <w:t>Jeder Spieler hat ein Konto, das zu Beginn der ersten Runde noch leer ist. Nachdem ein Spieler 180 KP</w:t>
+      </w:r>
+      <w:r>
+        <w:rPr>
+          <w:rFonts w:ascii="Times New Roman" w:hAnsi="Times New Roman" w:cs="Times New Roman"/>
+        </w:rPr>
+        <w:t xml:space="preserve"> erreicht hat,</w:t>
+      </w:r>
+      <w:r>
+        <w:rPr>
+          <w:rFonts w:ascii="Times New Roman" w:hAnsi="Times New Roman" w:cs="Times New Roman"/>
+        </w:rPr>
+        <w:t xml:space="preserve"> erhält</w:t>
+      </w:r>
+      <w:r>
+        <w:rPr>
+          <w:rFonts w:ascii="Times New Roman" w:hAnsi="Times New Roman" w:cs="Times New Roman"/>
+        </w:rPr>
+        <w:t xml:space="preserve"> dieser</w:t>
+      </w:r>
+      <w:r>
+        <w:rPr>
+          <w:rFonts w:ascii="Times New Roman" w:hAnsi="Times New Roman" w:cs="Times New Roman"/>
+        </w:rPr>
+        <w:t xml:space="preserve"> 360 </w:t>
       </w:r>
       <w:proofErr w:type="spellStart"/>
       <w:r>
@@ -3163,9 +3187,417 @@
         <w:rPr>
           <w:rFonts w:ascii="Times New Roman" w:hAnsi="Times New Roman" w:cs="Times New Roman"/>
         </w:rPr>
-        <w:t>. Diejenigen Spieler mit über 180 KP erreicht hat, aufsummiert und kann somit bei der nächsten Spielrunde verwendet werden (z.B. wegzuschmeissen).</w:t>
-      </w:r>
-    </w:p>
+        <w:t xml:space="preserve">. Diejenigen Spieler mit über 180 KP </w:t>
+      </w:r>
+      <w:r>
+        <w:rPr>
+          <w:rFonts w:ascii="Times New Roman" w:hAnsi="Times New Roman" w:cs="Times New Roman"/>
+        </w:rPr>
+        <w:t xml:space="preserve">bekommen 0 </w:t>
+      </w:r>
+      <w:proofErr w:type="spellStart"/>
+      <w:r>
+        <w:rPr>
+          <w:rFonts w:ascii="Times New Roman" w:hAnsi="Times New Roman" w:cs="Times New Roman"/>
+        </w:rPr>
+        <w:t>Coins</w:t>
+      </w:r>
+      <w:proofErr w:type="spellEnd"/>
+      <w:r>
+        <w:rPr>
+          <w:rFonts w:ascii="Times New Roman" w:hAnsi="Times New Roman" w:cs="Times New Roman"/>
+        </w:rPr>
+        <w:t xml:space="preserve">. Die Spieler, die unter 180 KP haben, bekommen die Anzahl </w:t>
+      </w:r>
+      <w:proofErr w:type="spellStart"/>
+      <w:r>
+        <w:rPr>
+          <w:rFonts w:ascii="Times New Roman" w:hAnsi="Times New Roman" w:cs="Times New Roman"/>
+        </w:rPr>
+        <w:t>Coins</w:t>
+      </w:r>
+      <w:proofErr w:type="spellEnd"/>
+      <w:r>
+        <w:rPr>
+          <w:rFonts w:ascii="Times New Roman" w:hAnsi="Times New Roman" w:cs="Times New Roman"/>
+        </w:rPr>
+        <w:t xml:space="preserve"> die sie als KP erreicht haben, jedoch werden 50 </w:t>
+      </w:r>
+      <w:proofErr w:type="spellStart"/>
+      <w:r>
+        <w:rPr>
+          <w:rFonts w:ascii="Times New Roman" w:hAnsi="Times New Roman" w:cs="Times New Roman"/>
+        </w:rPr>
+        <w:t>Coins</w:t>
+      </w:r>
+      <w:proofErr w:type="spellEnd"/>
+      <w:r>
+        <w:rPr>
+          <w:rFonts w:ascii="Times New Roman" w:hAnsi="Times New Roman" w:cs="Times New Roman"/>
+        </w:rPr>
+        <w:t xml:space="preserve"> abgezogen (ohne in den negativ-Bereich zu gelangen). Bsp.:</w:t>
+      </w:r>
+    </w:p>
+    <w:tbl>
+      <w:tblPr>
+        <w:tblStyle w:val="Tabellenraster"/>
+        <w:tblW w:w="0" w:type="auto"/>
+        <w:tblLook w:val="04A0" w:firstRow="1" w:lastRow="0" w:firstColumn="1" w:lastColumn="0" w:noHBand="0" w:noVBand="1"/>
+      </w:tblPr>
+      <w:tblGrid>
+        <w:gridCol w:w="3018"/>
+        <w:gridCol w:w="3019"/>
+        <w:gridCol w:w="3019"/>
+      </w:tblGrid>
+      <w:tr>
+        <w:tc>
+          <w:tcPr>
+            <w:tcW w:w="3018" w:type="dxa"/>
+          </w:tcPr>
+          <w:p>
+            <w:pPr>
+              <w:autoSpaceDE w:val="0"/>
+              <w:autoSpaceDN w:val="0"/>
+              <w:adjustRightInd w:val="0"/>
+              <w:spacing w:line="360" w:lineRule="auto"/>
+              <w:rPr>
+                <w:rFonts w:ascii="Times New Roman" w:hAnsi="Times New Roman" w:cs="Times New Roman"/>
+              </w:rPr>
+            </w:pPr>
+            <w:r>
+              <w:rPr>
+                <w:rFonts w:ascii="Times New Roman" w:hAnsi="Times New Roman" w:cs="Times New Roman"/>
+              </w:rPr>
+              <w:t>Spieler</w:t>
+            </w:r>
+          </w:p>
+        </w:tc>
+        <w:tc>
+          <w:tcPr>
+            <w:tcW w:w="3019" w:type="dxa"/>
+          </w:tcPr>
+          <w:p>
+            <w:pPr>
+              <w:autoSpaceDE w:val="0"/>
+              <w:autoSpaceDN w:val="0"/>
+              <w:adjustRightInd w:val="0"/>
+              <w:spacing w:line="360" w:lineRule="auto"/>
+              <w:rPr>
+                <w:rFonts w:ascii="Times New Roman" w:hAnsi="Times New Roman" w:cs="Times New Roman"/>
+              </w:rPr>
+            </w:pPr>
+            <w:r>
+              <w:rPr>
+                <w:rFonts w:ascii="Times New Roman" w:hAnsi="Times New Roman" w:cs="Times New Roman"/>
+              </w:rPr>
+              <w:t>Erreichte KP</w:t>
+            </w:r>
+          </w:p>
+        </w:tc>
+        <w:tc>
+          <w:tcPr>
+            <w:tcW w:w="3019" w:type="dxa"/>
+          </w:tcPr>
+          <w:p>
+            <w:pPr>
+              <w:autoSpaceDE w:val="0"/>
+              <w:autoSpaceDN w:val="0"/>
+              <w:adjustRightInd w:val="0"/>
+              <w:spacing w:line="360" w:lineRule="auto"/>
+              <w:rPr>
+                <w:rFonts w:ascii="Times New Roman" w:hAnsi="Times New Roman" w:cs="Times New Roman"/>
+              </w:rPr>
+            </w:pPr>
+            <w:proofErr w:type="spellStart"/>
+            <w:r>
+              <w:rPr>
+                <w:rFonts w:ascii="Times New Roman" w:hAnsi="Times New Roman" w:cs="Times New Roman"/>
+              </w:rPr>
+              <w:t>Coins</w:t>
+            </w:r>
+            <w:proofErr w:type="spellEnd"/>
+            <w:r>
+              <w:rPr>
+                <w:rFonts w:ascii="Times New Roman" w:hAnsi="Times New Roman" w:cs="Times New Roman"/>
+              </w:rPr>
+              <w:t xml:space="preserve"> nach jeder Runde</w:t>
+            </w:r>
+          </w:p>
+        </w:tc>
+      </w:tr>
+      <w:tr>
+        <w:tc>
+          <w:tcPr>
+            <w:tcW w:w="3018" w:type="dxa"/>
+          </w:tcPr>
+          <w:p>
+            <w:pPr>
+              <w:autoSpaceDE w:val="0"/>
+              <w:autoSpaceDN w:val="0"/>
+              <w:adjustRightInd w:val="0"/>
+              <w:spacing w:line="360" w:lineRule="auto"/>
+              <w:rPr>
+                <w:rFonts w:ascii="Times New Roman" w:hAnsi="Times New Roman" w:cs="Times New Roman"/>
+              </w:rPr>
+            </w:pPr>
+            <w:r>
+              <w:rPr>
+                <w:rFonts w:ascii="Times New Roman" w:hAnsi="Times New Roman" w:cs="Times New Roman"/>
+              </w:rPr>
+              <w:t>A</w:t>
+            </w:r>
+          </w:p>
+        </w:tc>
+        <w:tc>
+          <w:tcPr>
+            <w:tcW w:w="3019" w:type="dxa"/>
+          </w:tcPr>
+          <w:p>
+            <w:pPr>
+              <w:autoSpaceDE w:val="0"/>
+              <w:autoSpaceDN w:val="0"/>
+              <w:adjustRightInd w:val="0"/>
+              <w:spacing w:line="360" w:lineRule="auto"/>
+              <w:rPr>
+                <w:rFonts w:ascii="Times New Roman" w:hAnsi="Times New Roman" w:cs="Times New Roman"/>
+              </w:rPr>
+            </w:pPr>
+            <w:r>
+              <w:rPr>
+                <w:rFonts w:ascii="Times New Roman" w:hAnsi="Times New Roman" w:cs="Times New Roman"/>
+              </w:rPr>
+              <w:t>180</w:t>
+            </w:r>
+          </w:p>
+        </w:tc>
+        <w:tc>
+          <w:tcPr>
+            <w:tcW w:w="3019" w:type="dxa"/>
+          </w:tcPr>
+          <w:p>
+            <w:pPr>
+              <w:autoSpaceDE w:val="0"/>
+              <w:autoSpaceDN w:val="0"/>
+              <w:adjustRightInd w:val="0"/>
+              <w:spacing w:line="360" w:lineRule="auto"/>
+              <w:rPr>
+                <w:rFonts w:ascii="Times New Roman" w:hAnsi="Times New Roman" w:cs="Times New Roman"/>
+              </w:rPr>
+            </w:pPr>
+            <w:r>
+              <w:rPr>
+                <w:rFonts w:ascii="Times New Roman" w:hAnsi="Times New Roman" w:cs="Times New Roman"/>
+              </w:rPr>
+              <w:t>360</w:t>
+            </w:r>
+          </w:p>
+        </w:tc>
+      </w:tr>
+      <w:tr>
+        <w:tc>
+          <w:tcPr>
+            <w:tcW w:w="3018" w:type="dxa"/>
+          </w:tcPr>
+          <w:p>
+            <w:pPr>
+              <w:autoSpaceDE w:val="0"/>
+              <w:autoSpaceDN w:val="0"/>
+              <w:adjustRightInd w:val="0"/>
+              <w:spacing w:line="360" w:lineRule="auto"/>
+              <w:rPr>
+                <w:rFonts w:ascii="Times New Roman" w:hAnsi="Times New Roman" w:cs="Times New Roman"/>
+              </w:rPr>
+            </w:pPr>
+            <w:r>
+              <w:rPr>
+                <w:rFonts w:ascii="Times New Roman" w:hAnsi="Times New Roman" w:cs="Times New Roman"/>
+              </w:rPr>
+              <w:t>B</w:t>
+            </w:r>
+          </w:p>
+        </w:tc>
+        <w:tc>
+          <w:tcPr>
+            <w:tcW w:w="3019" w:type="dxa"/>
+          </w:tcPr>
+          <w:p>
+            <w:pPr>
+              <w:autoSpaceDE w:val="0"/>
+              <w:autoSpaceDN w:val="0"/>
+              <w:adjustRightInd w:val="0"/>
+              <w:spacing w:line="360" w:lineRule="auto"/>
+              <w:rPr>
+                <w:rFonts w:ascii="Times New Roman" w:hAnsi="Times New Roman" w:cs="Times New Roman"/>
+              </w:rPr>
+            </w:pPr>
+            <w:r>
+              <w:rPr>
+                <w:rFonts w:ascii="Times New Roman" w:hAnsi="Times New Roman" w:cs="Times New Roman"/>
+              </w:rPr>
+              <w:t>200</w:t>
+            </w:r>
+          </w:p>
+        </w:tc>
+        <w:tc>
+          <w:tcPr>
+            <w:tcW w:w="3019" w:type="dxa"/>
+          </w:tcPr>
+          <w:p>
+            <w:pPr>
+              <w:autoSpaceDE w:val="0"/>
+              <w:autoSpaceDN w:val="0"/>
+              <w:adjustRightInd w:val="0"/>
+              <w:spacing w:line="360" w:lineRule="auto"/>
+              <w:rPr>
+                <w:rFonts w:ascii="Times New Roman" w:hAnsi="Times New Roman" w:cs="Times New Roman"/>
+              </w:rPr>
+            </w:pPr>
+            <w:r>
+              <w:rPr>
+                <w:rFonts w:ascii="Times New Roman" w:hAnsi="Times New Roman" w:cs="Times New Roman"/>
+              </w:rPr>
+              <w:t>0</w:t>
+            </w:r>
+          </w:p>
+        </w:tc>
+      </w:tr>
+      <w:tr>
+        <w:tc>
+          <w:tcPr>
+            <w:tcW w:w="3018" w:type="dxa"/>
+          </w:tcPr>
+          <w:p>
+            <w:pPr>
+              <w:autoSpaceDE w:val="0"/>
+              <w:autoSpaceDN w:val="0"/>
+              <w:adjustRightInd w:val="0"/>
+              <w:spacing w:line="360" w:lineRule="auto"/>
+              <w:rPr>
+                <w:rFonts w:ascii="Times New Roman" w:hAnsi="Times New Roman" w:cs="Times New Roman"/>
+              </w:rPr>
+            </w:pPr>
+            <w:r>
+              <w:rPr>
+                <w:rFonts w:ascii="Times New Roman" w:hAnsi="Times New Roman" w:cs="Times New Roman"/>
+              </w:rPr>
+              <w:t>C</w:t>
+            </w:r>
+          </w:p>
+        </w:tc>
+        <w:tc>
+          <w:tcPr>
+            <w:tcW w:w="3019" w:type="dxa"/>
+          </w:tcPr>
+          <w:p>
+            <w:pPr>
+              <w:autoSpaceDE w:val="0"/>
+              <w:autoSpaceDN w:val="0"/>
+              <w:adjustRightInd w:val="0"/>
+              <w:spacing w:line="360" w:lineRule="auto"/>
+              <w:rPr>
+                <w:rFonts w:ascii="Times New Roman" w:hAnsi="Times New Roman" w:cs="Times New Roman"/>
+              </w:rPr>
+            </w:pPr>
+            <w:r>
+              <w:rPr>
+                <w:rFonts w:ascii="Times New Roman" w:hAnsi="Times New Roman" w:cs="Times New Roman"/>
+              </w:rPr>
+              <w:t>80</w:t>
+            </w:r>
+          </w:p>
+        </w:tc>
+        <w:tc>
+          <w:tcPr>
+            <w:tcW w:w="3019" w:type="dxa"/>
+          </w:tcPr>
+          <w:p>
+            <w:pPr>
+              <w:autoSpaceDE w:val="0"/>
+              <w:autoSpaceDN w:val="0"/>
+              <w:adjustRightInd w:val="0"/>
+              <w:spacing w:line="360" w:lineRule="auto"/>
+              <w:rPr>
+                <w:rFonts w:ascii="Times New Roman" w:hAnsi="Times New Roman" w:cs="Times New Roman"/>
+              </w:rPr>
+            </w:pPr>
+            <w:r>
+              <w:rPr>
+                <w:rFonts w:ascii="Times New Roman" w:hAnsi="Times New Roman" w:cs="Times New Roman"/>
+              </w:rPr>
+              <w:t>30 (80-50)</w:t>
+            </w:r>
+          </w:p>
+        </w:tc>
+      </w:tr>
+      <w:tr>
+        <w:tc>
+          <w:tcPr>
+            <w:tcW w:w="3018" w:type="dxa"/>
+          </w:tcPr>
+          <w:p>
+            <w:pPr>
+              <w:autoSpaceDE w:val="0"/>
+              <w:autoSpaceDN w:val="0"/>
+              <w:adjustRightInd w:val="0"/>
+              <w:spacing w:line="360" w:lineRule="auto"/>
+              <w:rPr>
+                <w:rFonts w:ascii="Times New Roman" w:hAnsi="Times New Roman" w:cs="Times New Roman"/>
+              </w:rPr>
+            </w:pPr>
+            <w:r>
+              <w:rPr>
+                <w:rFonts w:ascii="Times New Roman" w:hAnsi="Times New Roman" w:cs="Times New Roman"/>
+              </w:rPr>
+              <w:t>D</w:t>
+            </w:r>
+          </w:p>
+        </w:tc>
+        <w:tc>
+          <w:tcPr>
+            <w:tcW w:w="3019" w:type="dxa"/>
+          </w:tcPr>
+          <w:p>
+            <w:pPr>
+              <w:autoSpaceDE w:val="0"/>
+              <w:autoSpaceDN w:val="0"/>
+              <w:adjustRightInd w:val="0"/>
+              <w:spacing w:line="360" w:lineRule="auto"/>
+              <w:rPr>
+                <w:rFonts w:ascii="Times New Roman" w:hAnsi="Times New Roman" w:cs="Times New Roman"/>
+              </w:rPr>
+            </w:pPr>
+            <w:r>
+              <w:rPr>
+                <w:rFonts w:ascii="Times New Roman" w:hAnsi="Times New Roman" w:cs="Times New Roman"/>
+              </w:rPr>
+              <w:t>30</w:t>
+            </w:r>
+          </w:p>
+        </w:tc>
+        <w:tc>
+          <w:tcPr>
+            <w:tcW w:w="3019" w:type="dxa"/>
+          </w:tcPr>
+          <w:p>
+            <w:pPr>
+              <w:autoSpaceDE w:val="0"/>
+              <w:autoSpaceDN w:val="0"/>
+              <w:adjustRightInd w:val="0"/>
+              <w:spacing w:line="360" w:lineRule="auto"/>
+              <w:rPr>
+                <w:rFonts w:ascii="Times New Roman" w:hAnsi="Times New Roman" w:cs="Times New Roman"/>
+              </w:rPr>
+            </w:pPr>
+            <w:r>
+              <w:rPr>
+                <w:rFonts w:ascii="Times New Roman" w:hAnsi="Times New Roman" w:cs="Times New Roman"/>
+              </w:rPr>
+              <w:t>0</w:t>
+            </w:r>
+          </w:p>
+        </w:tc>
+      </w:tr>
+    </w:tbl>
     <w:p>
       <w:pPr>
         <w:autoSpaceDE w:val="0"/>
@@ -3179,16 +3611,21 @@
     </w:p>
     <w:p>
       <w:pPr>
+        <w:autoSpaceDE w:val="0"/>
+        <w:autoSpaceDN w:val="0"/>
+        <w:adjustRightInd w:val="0"/>
+        <w:spacing w:line="360" w:lineRule="auto"/>
+        <w:rPr>
+          <w:rFonts w:ascii="Times New Roman" w:hAnsi="Times New Roman" w:cs="Times New Roman"/>
+        </w:rPr>
+      </w:pPr>
+    </w:p>
+    <w:p>
+      <w:pPr>
         <w:pStyle w:val="berschrift1"/>
-        <w:rPr>
-          <w:lang w:val="en-US"/>
-        </w:rPr>
       </w:pPr>
       <w:bookmarkStart w:id="12" w:name="_Toc38556137"/>
       <w:r>
-        <w:rPr>
-          <w:lang w:val="en-US"/>
-        </w:rPr>
         <w:t>Die Logos</w:t>
       </w:r>
       <w:bookmarkEnd w:id="12"/>
@@ -3699,15 +4136,10 @@
     <w:p>
       <w:pPr>
         <w:pStyle w:val="berschrift1"/>
-        <w:rPr>
-          <w:lang w:val="en-US"/>
-        </w:rPr>
       </w:pPr>
       <w:bookmarkStart w:id="13" w:name="_Toc38556138"/>
       <w:r>
-        <w:rPr>
-          <w:lang w:val="en-US"/>
-        </w:rPr>
+        <w:lastRenderedPageBreak/>
         <w:t>The Bachelors Chase</w:t>
       </w:r>
       <w:bookmarkEnd w:id="13"/>
@@ -4973,6 +5405,22 @@
       <w:u w:val="single"/>
     </w:rPr>
   </w:style>
+  <w:style w:type="table" w:styleId="Tabellenraster">
+    <w:name w:val="Table Grid"/>
+    <w:basedOn w:val="NormaleTabelle"/>
+    <w:uiPriority w:val="39"/>
+    <w:rsid w:val="006A2F3A"/>
+    <w:tblPr>
+      <w:tblBorders>
+        <w:top w:val="single" w:sz="4" w:space="0" w:color="auto"/>
+        <w:left w:val="single" w:sz="4" w:space="0" w:color="auto"/>
+        <w:bottom w:val="single" w:sz="4" w:space="0" w:color="auto"/>
+        <w:right w:val="single" w:sz="4" w:space="0" w:color="auto"/>
+        <w:insideH w:val="single" w:sz="4" w:space="0" w:color="auto"/>
+        <w:insideV w:val="single" w:sz="4" w:space="0" w:color="auto"/>
+      </w:tblBorders>
+    </w:tblPr>
+  </w:style>
 </w:styles>
 </file>
 

</xml_diff>

<commit_message>
Javadoc und Kommentare überarbeitet, unbenutzte Methoden entfernt
Former-commit-id: a9109a62a1709050d63a82c8525d7d34cdf9a778
</commit_message>
<xml_diff>
--- a/documents/Meilensteine/Meilenstein V/BachelorsChase_Handbuch.docx
+++ b/documents/Meilensteine/Meilenstein V/BachelorsChase_Handbuch.docx
@@ -1831,7 +1831,6 @@
         </w:rPr>
         <w:t xml:space="preserve"> </w:t>
       </w:r>
-      <w:proofErr w:type="spellStart"/>
       <w:r>
         <w:rPr>
           <w:rFonts w:ascii="Consolas" w:hAnsi="Consolas" w:cs="Times New Roman"/>
@@ -1839,7 +1838,7 @@
           <w:szCs w:val="22"/>
           <w:lang w:val="de-DE"/>
         </w:rPr>
-        <w:t>s</w:t>
+        <w:t>S</w:t>
       </w:r>
       <w:r>
         <w:rPr>
@@ -1848,17 +1847,7 @@
           <w:szCs w:val="22"/>
           <w:lang w:val="de-DE"/>
         </w:rPr>
-        <w:t>erver</w:t>
-      </w:r>
-      <w:proofErr w:type="spellEnd"/>
-      <w:r>
-        <w:rPr>
-          <w:rFonts w:ascii="Consolas" w:hAnsi="Consolas" w:cs="Times New Roman"/>
-          <w:sz w:val="22"/>
-          <w:szCs w:val="22"/>
-          <w:lang w:val="de-DE"/>
-        </w:rPr>
-        <w:t xml:space="preserve"> &lt;Port</w:t>
+        <w:t>erver &lt;Port</w:t>
       </w:r>
       <w:r>
         <w:rPr>
@@ -1981,7 +1970,6 @@
         </w:rPr>
         <w:t xml:space="preserve"> filename.jar </w:t>
       </w:r>
-      <w:proofErr w:type="spellStart"/>
       <w:r>
         <w:rPr>
           <w:rFonts w:ascii="Consolas" w:hAnsi="Consolas" w:cs="Times New Roman"/>
@@ -1989,9 +1977,8 @@
           <w:szCs w:val="22"/>
           <w:lang w:val="de-DE"/>
         </w:rPr>
-        <w:t>server</w:t>
-      </w:r>
-      <w:proofErr w:type="spellEnd"/>
+        <w:t>Client</w:t>
+      </w:r>
       <w:r>
         <w:rPr>
           <w:rFonts w:ascii="Consolas" w:hAnsi="Consolas" w:cs="Times New Roman"/>
@@ -1999,7 +1986,7 @@
           <w:szCs w:val="22"/>
           <w:lang w:val="de-DE"/>
         </w:rPr>
-        <w:t xml:space="preserve"> </w:t>
+        <w:t xml:space="preserve"> &lt;IP-Adresse&gt;</w:t>
       </w:r>
       <w:r>
         <w:rPr>
@@ -2008,7 +1995,7 @@
           <w:szCs w:val="22"/>
           <w:lang w:val="de-DE"/>
         </w:rPr>
-        <w:t xml:space="preserve">&lt;IP-Adresse&gt; </w:t>
+        <w:t>:</w:t>
       </w:r>
       <w:r>
         <w:rPr>
@@ -7015,7 +7002,7 @@
 </file>
 
 <file path=customXml/itemProps1.xml><?xml version="1.0" encoding="utf-8"?>
-<ds:datastoreItem xmlns:ds="http://schemas.openxmlformats.org/officeDocument/2006/customXml" ds:itemID="{428F8D1E-751D-4493-9E4F-FC7D4CB12A0B}">
+<ds:datastoreItem xmlns:ds="http://schemas.openxmlformats.org/officeDocument/2006/customXml" ds:itemID="{35866614-3DAB-4068-AEC4-ED1E7519B5E8}">
   <ds:schemaRefs>
     <ds:schemaRef ds:uri="http://schemas.openxmlformats.org/officeDocument/2006/bibliography"/>
   </ds:schemaRefs>

</xml_diff>